<commit_message>
เพิ่ม UC Test Case
</commit_message>
<xml_diff>
--- a/Test Specification/Test Case/แก้ไขแล้ว Test Case login.docx
+++ b/Test Specification/Test Case/แก้ไขแล้ว Test Case login.docx
@@ -6,7 +6,6 @@
       <w:pPr>
         <w:pStyle w:val="Caption"/>
         <w:rPr>
-          <w:rFonts w:hint="cs"/>
           <w:cs/>
         </w:rPr>
       </w:pPr>
@@ -15,7 +14,20 @@
         <w:rPr>
           <w:cs/>
         </w:rPr>
-        <w:t xml:space="preserve">ตารางที่ </w:t>
+        <w:t>ตารางที่</w:t>
+      </w:r>
+      <w:r>
+        <w:rPr>
+          <w:rFonts w:hint="cs"/>
+          <w:cs/>
+        </w:rPr>
+        <w:t xml:space="preserve"> ข</w:t>
+      </w:r>
+      <w:r>
+        <w:t>-</w:t>
+      </w:r>
+      <w:r>
+        <w:t>11-1</w:t>
       </w:r>
       <w:r>
         <w:t xml:space="preserve">Test Case </w:t>
@@ -44,19 +56,6 @@
           <w:cs/>
         </w:rPr>
         <w:t xml:space="preserve"> </w:t>
-      </w:r>
-      <w:r>
-        <w:t>(</w:t>
-      </w:r>
-      <w:r>
-        <w:rPr>
-          <w:rFonts w:hint="cs"/>
-          <w:cs/>
-        </w:rPr>
-        <w:t xml:space="preserve">ยังไม่รู้รหัส </w:t>
-      </w:r>
-      <w:r>
-        <w:t>CDMS)</w:t>
       </w:r>
     </w:p>
     <w:tbl>
@@ -106,6 +105,9 @@
             <w:r>
               <w:t>CDMS</w:t>
             </w:r>
+            <w:r>
+              <w:t>-11</w:t>
+            </w:r>
           </w:p>
         </w:tc>
         <w:tc>
@@ -181,6 +183,15 @@
             <w:r>
               <w:t>CDMS</w:t>
             </w:r>
+            <w:r>
+              <w:t>-11-</w:t>
+            </w:r>
+            <w:r>
+              <w:t>0</w:t>
+            </w:r>
+            <w:r>
+              <w:t>1</w:t>
+            </w:r>
           </w:p>
         </w:tc>
         <w:tc>
@@ -430,6 +441,21 @@
             <w:r>
               <w:t>CDMS</w:t>
             </w:r>
+            <w:r>
+              <w:t>-11-</w:t>
+            </w:r>
+            <w:r>
+              <w:t>0</w:t>
+            </w:r>
+            <w:r>
+              <w:t>1-</w:t>
+            </w:r>
+            <w:r>
+              <w:t>0</w:t>
+            </w:r>
+            <w:r>
+              <w:t>1</w:t>
+            </w:r>
           </w:p>
         </w:tc>
         <w:tc>
@@ -602,6 +628,21 @@
           <w:p>
             <w:r>
               <w:t>CDMS</w:t>
+            </w:r>
+            <w:r>
+              <w:t>-11-</w:t>
+            </w:r>
+            <w:r>
+              <w:t>0</w:t>
+            </w:r>
+            <w:r>
+              <w:t>1-</w:t>
+            </w:r>
+            <w:r>
+              <w:t>0</w:t>
+            </w:r>
+            <w:r>
+              <w:t>2</w:t>
             </w:r>
           </w:p>
         </w:tc>
@@ -766,6 +807,22 @@
         </w:rPr>
         <w:lastRenderedPageBreak/>
         <w:t xml:space="preserve">ตารางที่ </w:t>
+      </w:r>
+      <w:r>
+        <w:rPr>
+          <w:rFonts w:hint="cs"/>
+          <w:cs/>
+        </w:rPr>
+        <w:t>ข</w:t>
+      </w:r>
+      <w:r>
+        <w:t>-11-</w:t>
+      </w:r>
+      <w:r>
+        <w:t>2</w:t>
+      </w:r>
+      <w:r>
+        <w:t xml:space="preserve"> </w:t>
       </w:r>
       <w:r>
         <w:t xml:space="preserve">Test Case </w:t>
@@ -811,7 +868,7 @@
       <w:tr>
         <w:tc>
           <w:tcPr>
-            <w:tcW w:w="1337" w:type="dxa"/>
+            <w:tcW w:w="1326" w:type="dxa"/>
             <w:shd w:val="clear" w:color="auto" w:fill="92D050"/>
           </w:tcPr>
           <w:p>
@@ -832,17 +889,17 @@
         </w:tc>
         <w:tc>
           <w:tcPr>
-            <w:tcW w:w="1390" w:type="dxa"/>
-          </w:tcPr>
-          <w:p>
-            <w:r>
-              <w:t>CDMS</w:t>
-            </w:r>
-          </w:p>
-        </w:tc>
-        <w:tc>
-          <w:tcPr>
-            <w:tcW w:w="2661" w:type="dxa"/>
+            <w:tcW w:w="1384" w:type="dxa"/>
+          </w:tcPr>
+          <w:p>
+            <w:r>
+              <w:t>CDMS-11</w:t>
+            </w:r>
+          </w:p>
+        </w:tc>
+        <w:tc>
+          <w:tcPr>
+            <w:tcW w:w="2735" w:type="dxa"/>
             <w:shd w:val="clear" w:color="auto" w:fill="92D050"/>
           </w:tcPr>
           <w:p>
@@ -863,7 +920,7 @@
         </w:tc>
         <w:tc>
           <w:tcPr>
-            <w:tcW w:w="7562" w:type="dxa"/>
+            <w:tcW w:w="7505" w:type="dxa"/>
             <w:gridSpan w:val="6"/>
             <w:shd w:val="clear" w:color="auto" w:fill="auto"/>
           </w:tcPr>
@@ -886,7 +943,7 @@
       <w:tr>
         <w:tc>
           <w:tcPr>
-            <w:tcW w:w="1337" w:type="dxa"/>
+            <w:tcW w:w="1326" w:type="dxa"/>
             <w:shd w:val="clear" w:color="auto" w:fill="92D050"/>
           </w:tcPr>
           <w:p>
@@ -907,17 +964,23 @@
         </w:tc>
         <w:tc>
           <w:tcPr>
-            <w:tcW w:w="1390" w:type="dxa"/>
-          </w:tcPr>
-          <w:p>
-            <w:r>
-              <w:t>CDMS</w:t>
-            </w:r>
-          </w:p>
-        </w:tc>
-        <w:tc>
-          <w:tcPr>
-            <w:tcW w:w="2661" w:type="dxa"/>
+            <w:tcW w:w="1384" w:type="dxa"/>
+          </w:tcPr>
+          <w:p>
+            <w:r>
+              <w:t>CDMS-11-</w:t>
+            </w:r>
+            <w:r>
+              <w:t>0</w:t>
+            </w:r>
+            <w:r>
+              <w:t>1</w:t>
+            </w:r>
+          </w:p>
+        </w:tc>
+        <w:tc>
+          <w:tcPr>
+            <w:tcW w:w="2735" w:type="dxa"/>
             <w:shd w:val="clear" w:color="auto" w:fill="92D050"/>
           </w:tcPr>
           <w:p>
@@ -938,7 +1001,7 @@
         </w:tc>
         <w:tc>
           <w:tcPr>
-            <w:tcW w:w="7562" w:type="dxa"/>
+            <w:tcW w:w="7505" w:type="dxa"/>
             <w:gridSpan w:val="6"/>
             <w:shd w:val="clear" w:color="auto" w:fill="auto"/>
           </w:tcPr>
@@ -956,7 +1019,7 @@
       <w:tr>
         <w:tc>
           <w:tcPr>
-            <w:tcW w:w="1337" w:type="dxa"/>
+            <w:tcW w:w="1326" w:type="dxa"/>
             <w:shd w:val="clear" w:color="auto" w:fill="92D050"/>
           </w:tcPr>
           <w:p>
@@ -978,7 +1041,7 @@
         </w:tc>
         <w:tc>
           <w:tcPr>
-            <w:tcW w:w="1390" w:type="dxa"/>
+            <w:tcW w:w="1384" w:type="dxa"/>
             <w:shd w:val="clear" w:color="auto" w:fill="92D050"/>
           </w:tcPr>
           <w:p>
@@ -1000,7 +1063,7 @@
         </w:tc>
         <w:tc>
           <w:tcPr>
-            <w:tcW w:w="2661" w:type="dxa"/>
+            <w:tcW w:w="2735" w:type="dxa"/>
             <w:shd w:val="clear" w:color="auto" w:fill="92D050"/>
           </w:tcPr>
           <w:p>
@@ -1022,7 +1085,7 @@
         </w:tc>
         <w:tc>
           <w:tcPr>
-            <w:tcW w:w="1066" w:type="dxa"/>
+            <w:tcW w:w="1051" w:type="dxa"/>
             <w:shd w:val="clear" w:color="auto" w:fill="92D050"/>
           </w:tcPr>
           <w:p>
@@ -1044,7 +1107,7 @@
         </w:tc>
         <w:tc>
           <w:tcPr>
-            <w:tcW w:w="1004" w:type="dxa"/>
+            <w:tcW w:w="993" w:type="dxa"/>
             <w:shd w:val="clear" w:color="auto" w:fill="92D050"/>
           </w:tcPr>
           <w:p>
@@ -1066,7 +1129,7 @@
         </w:tc>
         <w:tc>
           <w:tcPr>
-            <w:tcW w:w="1462" w:type="dxa"/>
+            <w:tcW w:w="1461" w:type="dxa"/>
             <w:shd w:val="clear" w:color="auto" w:fill="92D050"/>
           </w:tcPr>
           <w:p>
@@ -1088,7 +1151,7 @@
         </w:tc>
         <w:tc>
           <w:tcPr>
-            <w:tcW w:w="1381" w:type="dxa"/>
+            <w:tcW w:w="1374" w:type="dxa"/>
             <w:shd w:val="clear" w:color="auto" w:fill="92D050"/>
           </w:tcPr>
           <w:p>
@@ -1110,7 +1173,7 @@
         </w:tc>
         <w:tc>
           <w:tcPr>
-            <w:tcW w:w="1258" w:type="dxa"/>
+            <w:tcW w:w="1241" w:type="dxa"/>
             <w:shd w:val="clear" w:color="auto" w:fill="92D050"/>
           </w:tcPr>
           <w:p>
@@ -1132,7 +1195,7 @@
         </w:tc>
         <w:tc>
           <w:tcPr>
-            <w:tcW w:w="1391" w:type="dxa"/>
+            <w:tcW w:w="1385" w:type="dxa"/>
             <w:shd w:val="clear" w:color="auto" w:fill="92D050"/>
           </w:tcPr>
           <w:p>
@@ -1156,17 +1219,32 @@
       <w:tr>
         <w:tc>
           <w:tcPr>
-            <w:tcW w:w="1337" w:type="dxa"/>
+            <w:tcW w:w="1326" w:type="dxa"/>
           </w:tcPr>
           <w:p>
             <w:r>
               <w:t>CDMS</w:t>
             </w:r>
-          </w:p>
-        </w:tc>
-        <w:tc>
-          <w:tcPr>
-            <w:tcW w:w="1390" w:type="dxa"/>
+            <w:r>
+              <w:t>-11-</w:t>
+            </w:r>
+            <w:r>
+              <w:t>0</w:t>
+            </w:r>
+            <w:r>
+              <w:t>1-</w:t>
+            </w:r>
+            <w:r>
+              <w:t>0</w:t>
+            </w:r>
+            <w:r>
+              <w:t>3</w:t>
+            </w:r>
+          </w:p>
+        </w:tc>
+        <w:tc>
+          <w:tcPr>
+            <w:tcW w:w="1384" w:type="dxa"/>
           </w:tcPr>
           <w:p>
             <w:r>
@@ -1176,7 +1254,7 @@
         </w:tc>
         <w:tc>
           <w:tcPr>
-            <w:tcW w:w="2661" w:type="dxa"/>
+            <w:tcW w:w="2735" w:type="dxa"/>
           </w:tcPr>
           <w:p>
             <w:r>
@@ -1198,38 +1276,38 @@
         </w:tc>
         <w:tc>
           <w:tcPr>
-            <w:tcW w:w="1066" w:type="dxa"/>
+            <w:tcW w:w="1051" w:type="dxa"/>
           </w:tcPr>
           <w:p/>
         </w:tc>
         <w:tc>
           <w:tcPr>
-            <w:tcW w:w="1004" w:type="dxa"/>
-          </w:tcPr>
-          <w:p>
-            <w:pPr>
-              <w:rPr>
-                <w:cs/>
-              </w:rPr>
-            </w:pPr>
-          </w:p>
-        </w:tc>
-        <w:tc>
-          <w:tcPr>
-            <w:tcW w:w="1462" w:type="dxa"/>
-          </w:tcPr>
-          <w:p>
-            <w:pPr>
-              <w:jc w:val="center"/>
-              <w:rPr>
-                <w:cs/>
-              </w:rPr>
-            </w:pPr>
-          </w:p>
-        </w:tc>
-        <w:tc>
-          <w:tcPr>
-            <w:tcW w:w="1381" w:type="dxa"/>
+            <w:tcW w:w="993" w:type="dxa"/>
+          </w:tcPr>
+          <w:p>
+            <w:pPr>
+              <w:rPr>
+                <w:cs/>
+              </w:rPr>
+            </w:pPr>
+          </w:p>
+        </w:tc>
+        <w:tc>
+          <w:tcPr>
+            <w:tcW w:w="1461" w:type="dxa"/>
+          </w:tcPr>
+          <w:p>
+            <w:pPr>
+              <w:jc w:val="center"/>
+              <w:rPr>
+                <w:cs/>
+              </w:rPr>
+            </w:pPr>
+          </w:p>
+        </w:tc>
+        <w:tc>
+          <w:tcPr>
+            <w:tcW w:w="1374" w:type="dxa"/>
           </w:tcPr>
           <w:p>
             <w:r>
@@ -1239,7 +1317,7 @@
         </w:tc>
         <w:tc>
           <w:tcPr>
-            <w:tcW w:w="1258" w:type="dxa"/>
+            <w:tcW w:w="1241" w:type="dxa"/>
           </w:tcPr>
           <w:p>
             <w:r>
@@ -1293,7 +1371,7 @@
         </w:tc>
         <w:tc>
           <w:tcPr>
-            <w:tcW w:w="1391" w:type="dxa"/>
+            <w:tcW w:w="1385" w:type="dxa"/>
           </w:tcPr>
           <w:p>
             <w:pPr>
@@ -1307,17 +1385,32 @@
       <w:tr>
         <w:tc>
           <w:tcPr>
-            <w:tcW w:w="1337" w:type="dxa"/>
+            <w:tcW w:w="1326" w:type="dxa"/>
           </w:tcPr>
           <w:p>
             <w:r>
               <w:t>CDMS</w:t>
             </w:r>
-          </w:p>
-        </w:tc>
-        <w:tc>
-          <w:tcPr>
-            <w:tcW w:w="1390" w:type="dxa"/>
+            <w:r>
+              <w:t>-11-</w:t>
+            </w:r>
+            <w:r>
+              <w:t>0</w:t>
+            </w:r>
+            <w:r>
+              <w:t>1-</w:t>
+            </w:r>
+            <w:r>
+              <w:t>0</w:t>
+            </w:r>
+            <w:r>
+              <w:t>4</w:t>
+            </w:r>
+          </w:p>
+        </w:tc>
+        <w:tc>
+          <w:tcPr>
+            <w:tcW w:w="1384" w:type="dxa"/>
           </w:tcPr>
           <w:p>
             <w:r>
@@ -1327,7 +1420,7 @@
         </w:tc>
         <w:tc>
           <w:tcPr>
-            <w:tcW w:w="2661" w:type="dxa"/>
+            <w:tcW w:w="2735" w:type="dxa"/>
           </w:tcPr>
           <w:p>
             <w:r>
@@ -1361,38 +1454,38 @@
         </w:tc>
         <w:tc>
           <w:tcPr>
-            <w:tcW w:w="1066" w:type="dxa"/>
+            <w:tcW w:w="1051" w:type="dxa"/>
           </w:tcPr>
           <w:p/>
         </w:tc>
         <w:tc>
           <w:tcPr>
-            <w:tcW w:w="1004" w:type="dxa"/>
-          </w:tcPr>
-          <w:p>
-            <w:pPr>
-              <w:rPr>
-                <w:cs/>
-              </w:rPr>
-            </w:pPr>
-          </w:p>
-        </w:tc>
-        <w:tc>
-          <w:tcPr>
-            <w:tcW w:w="1462" w:type="dxa"/>
-          </w:tcPr>
-          <w:p>
-            <w:pPr>
-              <w:jc w:val="center"/>
-              <w:rPr>
-                <w:cs/>
-              </w:rPr>
-            </w:pPr>
-          </w:p>
-        </w:tc>
-        <w:tc>
-          <w:tcPr>
-            <w:tcW w:w="1381" w:type="dxa"/>
+            <w:tcW w:w="993" w:type="dxa"/>
+          </w:tcPr>
+          <w:p>
+            <w:pPr>
+              <w:rPr>
+                <w:cs/>
+              </w:rPr>
+            </w:pPr>
+          </w:p>
+        </w:tc>
+        <w:tc>
+          <w:tcPr>
+            <w:tcW w:w="1461" w:type="dxa"/>
+          </w:tcPr>
+          <w:p>
+            <w:pPr>
+              <w:jc w:val="center"/>
+              <w:rPr>
+                <w:cs/>
+              </w:rPr>
+            </w:pPr>
+          </w:p>
+        </w:tc>
+        <w:tc>
+          <w:tcPr>
+            <w:tcW w:w="1374" w:type="dxa"/>
           </w:tcPr>
           <w:p>
             <w:r>
@@ -1402,7 +1495,7 @@
         </w:tc>
         <w:tc>
           <w:tcPr>
-            <w:tcW w:w="1258" w:type="dxa"/>
+            <w:tcW w:w="1241" w:type="dxa"/>
           </w:tcPr>
           <w:p>
             <w:r>
@@ -1457,7 +1550,7 @@
         </w:tc>
         <w:tc>
           <w:tcPr>
-            <w:tcW w:w="1391" w:type="dxa"/>
+            <w:tcW w:w="1385" w:type="dxa"/>
           </w:tcPr>
           <w:p>
             <w:pPr>
@@ -1483,7 +1576,29 @@
         <w:rPr>
           <w:cs/>
         </w:rPr>
-        <w:t xml:space="preserve">ตารางที่ </w:t>
+        <w:t>ตารางที่</w:t>
+      </w:r>
+      <w:r>
+        <w:t xml:space="preserve"> </w:t>
+      </w:r>
+      <w:r>
+        <w:rPr>
+          <w:rFonts w:hint="cs"/>
+          <w:cs/>
+        </w:rPr>
+        <w:t>ข</w:t>
+      </w:r>
+      <w:r>
+        <w:t>-11-</w:t>
+      </w:r>
+      <w:r>
+        <w:t>3</w:t>
+      </w:r>
+      <w:r>
+        <w:rPr>
+          <w:cs/>
+        </w:rPr>
+        <w:t xml:space="preserve"> </w:t>
       </w:r>
       <w:r>
         <w:t xml:space="preserve">Test Case </w:t>
@@ -1529,7 +1644,7 @@
       <w:tr>
         <w:tc>
           <w:tcPr>
-            <w:tcW w:w="1337" w:type="dxa"/>
+            <w:tcW w:w="1322" w:type="dxa"/>
             <w:shd w:val="clear" w:color="auto" w:fill="92D050"/>
           </w:tcPr>
           <w:p>
@@ -1550,17 +1665,17 @@
         </w:tc>
         <w:tc>
           <w:tcPr>
-            <w:tcW w:w="1390" w:type="dxa"/>
-          </w:tcPr>
-          <w:p>
-            <w:r>
-              <w:t>CDMS</w:t>
-            </w:r>
-          </w:p>
-        </w:tc>
-        <w:tc>
-          <w:tcPr>
-            <w:tcW w:w="2661" w:type="dxa"/>
+            <w:tcW w:w="1380" w:type="dxa"/>
+          </w:tcPr>
+          <w:p>
+            <w:r>
+              <w:t>CDMS-11</w:t>
+            </w:r>
+          </w:p>
+        </w:tc>
+        <w:tc>
+          <w:tcPr>
+            <w:tcW w:w="2775" w:type="dxa"/>
             <w:shd w:val="clear" w:color="auto" w:fill="92D050"/>
           </w:tcPr>
           <w:p>
@@ -1581,7 +1696,7 @@
         </w:tc>
         <w:tc>
           <w:tcPr>
-            <w:tcW w:w="7562" w:type="dxa"/>
+            <w:tcW w:w="7473" w:type="dxa"/>
             <w:gridSpan w:val="6"/>
             <w:shd w:val="clear" w:color="auto" w:fill="auto"/>
           </w:tcPr>
@@ -1604,7 +1719,7 @@
       <w:tr>
         <w:tc>
           <w:tcPr>
-            <w:tcW w:w="1337" w:type="dxa"/>
+            <w:tcW w:w="1322" w:type="dxa"/>
             <w:shd w:val="clear" w:color="auto" w:fill="92D050"/>
           </w:tcPr>
           <w:p>
@@ -1625,17 +1740,23 @@
         </w:tc>
         <w:tc>
           <w:tcPr>
-            <w:tcW w:w="1390" w:type="dxa"/>
-          </w:tcPr>
-          <w:p>
-            <w:r>
-              <w:t>CDMS</w:t>
-            </w:r>
-          </w:p>
-        </w:tc>
-        <w:tc>
-          <w:tcPr>
-            <w:tcW w:w="2661" w:type="dxa"/>
+            <w:tcW w:w="1380" w:type="dxa"/>
+          </w:tcPr>
+          <w:p>
+            <w:r>
+              <w:t>CDMS-11-</w:t>
+            </w:r>
+            <w:r>
+              <w:t>0</w:t>
+            </w:r>
+            <w:r>
+              <w:t>1</w:t>
+            </w:r>
+          </w:p>
+        </w:tc>
+        <w:tc>
+          <w:tcPr>
+            <w:tcW w:w="2775" w:type="dxa"/>
             <w:shd w:val="clear" w:color="auto" w:fill="92D050"/>
           </w:tcPr>
           <w:p>
@@ -1656,7 +1777,7 @@
         </w:tc>
         <w:tc>
           <w:tcPr>
-            <w:tcW w:w="7562" w:type="dxa"/>
+            <w:tcW w:w="7473" w:type="dxa"/>
             <w:gridSpan w:val="6"/>
             <w:shd w:val="clear" w:color="auto" w:fill="auto"/>
           </w:tcPr>
@@ -1674,7 +1795,7 @@
       <w:tr>
         <w:tc>
           <w:tcPr>
-            <w:tcW w:w="1337" w:type="dxa"/>
+            <w:tcW w:w="1322" w:type="dxa"/>
             <w:shd w:val="clear" w:color="auto" w:fill="92D050"/>
           </w:tcPr>
           <w:p>
@@ -1696,7 +1817,7 @@
         </w:tc>
         <w:tc>
           <w:tcPr>
-            <w:tcW w:w="1390" w:type="dxa"/>
+            <w:tcW w:w="1380" w:type="dxa"/>
             <w:shd w:val="clear" w:color="auto" w:fill="92D050"/>
           </w:tcPr>
           <w:p>
@@ -1718,7 +1839,7 @@
         </w:tc>
         <w:tc>
           <w:tcPr>
-            <w:tcW w:w="2661" w:type="dxa"/>
+            <w:tcW w:w="2775" w:type="dxa"/>
             <w:shd w:val="clear" w:color="auto" w:fill="92D050"/>
           </w:tcPr>
           <w:p>
@@ -1740,7 +1861,7 @@
         </w:tc>
         <w:tc>
           <w:tcPr>
-            <w:tcW w:w="1066" w:type="dxa"/>
+            <w:tcW w:w="1042" w:type="dxa"/>
             <w:shd w:val="clear" w:color="auto" w:fill="92D050"/>
           </w:tcPr>
           <w:p>
@@ -1762,7 +1883,7 @@
         </w:tc>
         <w:tc>
           <w:tcPr>
-            <w:tcW w:w="1004" w:type="dxa"/>
+            <w:tcW w:w="987" w:type="dxa"/>
             <w:shd w:val="clear" w:color="auto" w:fill="92D050"/>
           </w:tcPr>
           <w:p>
@@ -1784,7 +1905,7 @@
         </w:tc>
         <w:tc>
           <w:tcPr>
-            <w:tcW w:w="1462" w:type="dxa"/>
+            <w:tcW w:w="1461" w:type="dxa"/>
             <w:shd w:val="clear" w:color="auto" w:fill="92D050"/>
           </w:tcPr>
           <w:p>
@@ -1806,51 +1927,51 @@
         </w:tc>
         <w:tc>
           <w:tcPr>
+            <w:tcW w:w="1370" w:type="dxa"/>
+            <w:shd w:val="clear" w:color="auto" w:fill="92D050"/>
+          </w:tcPr>
+          <w:p>
+            <w:pPr>
+              <w:jc w:val="center"/>
+              <w:rPr>
+                <w:b/>
+                <w:bCs/>
+              </w:rPr>
+            </w:pPr>
+            <w:r>
+              <w:rPr>
+                <w:b/>
+                <w:bCs/>
+              </w:rPr>
+              <w:t>Technical</w:t>
+            </w:r>
+          </w:p>
+        </w:tc>
+        <w:tc>
+          <w:tcPr>
+            <w:tcW w:w="1232" w:type="dxa"/>
+            <w:shd w:val="clear" w:color="auto" w:fill="92D050"/>
+          </w:tcPr>
+          <w:p>
+            <w:pPr>
+              <w:jc w:val="center"/>
+              <w:rPr>
+                <w:b/>
+                <w:bCs/>
+              </w:rPr>
+            </w:pPr>
+            <w:r>
+              <w:rPr>
+                <w:b/>
+                <w:bCs/>
+              </w:rPr>
+              <w:t>Status Test</w:t>
+            </w:r>
+          </w:p>
+        </w:tc>
+        <w:tc>
+          <w:tcPr>
             <w:tcW w:w="1381" w:type="dxa"/>
-            <w:shd w:val="clear" w:color="auto" w:fill="92D050"/>
-          </w:tcPr>
-          <w:p>
-            <w:pPr>
-              <w:jc w:val="center"/>
-              <w:rPr>
-                <w:b/>
-                <w:bCs/>
-              </w:rPr>
-            </w:pPr>
-            <w:r>
-              <w:rPr>
-                <w:b/>
-                <w:bCs/>
-              </w:rPr>
-              <w:t>Technical</w:t>
-            </w:r>
-          </w:p>
-        </w:tc>
-        <w:tc>
-          <w:tcPr>
-            <w:tcW w:w="1258" w:type="dxa"/>
-            <w:shd w:val="clear" w:color="auto" w:fill="92D050"/>
-          </w:tcPr>
-          <w:p>
-            <w:pPr>
-              <w:jc w:val="center"/>
-              <w:rPr>
-                <w:b/>
-                <w:bCs/>
-              </w:rPr>
-            </w:pPr>
-            <w:r>
-              <w:rPr>
-                <w:b/>
-                <w:bCs/>
-              </w:rPr>
-              <w:t>Status Test</w:t>
-            </w:r>
-          </w:p>
-        </w:tc>
-        <w:tc>
-          <w:tcPr>
-            <w:tcW w:w="1391" w:type="dxa"/>
             <w:shd w:val="clear" w:color="auto" w:fill="92D050"/>
           </w:tcPr>
           <w:p>
@@ -1874,17 +1995,32 @@
       <w:tr>
         <w:tc>
           <w:tcPr>
-            <w:tcW w:w="1337" w:type="dxa"/>
+            <w:tcW w:w="1322" w:type="dxa"/>
           </w:tcPr>
           <w:p>
             <w:r>
               <w:t>CDMS</w:t>
             </w:r>
-          </w:p>
-        </w:tc>
-        <w:tc>
-          <w:tcPr>
-            <w:tcW w:w="1390" w:type="dxa"/>
+            <w:r>
+              <w:t>-11-</w:t>
+            </w:r>
+            <w:r>
+              <w:t>0</w:t>
+            </w:r>
+            <w:r>
+              <w:t>1-</w:t>
+            </w:r>
+            <w:r>
+              <w:t>0</w:t>
+            </w:r>
+            <w:r>
+              <w:t>5</w:t>
+            </w:r>
+          </w:p>
+        </w:tc>
+        <w:tc>
+          <w:tcPr>
+            <w:tcW w:w="1380" w:type="dxa"/>
           </w:tcPr>
           <w:p>
             <w:r>
@@ -1894,7 +2030,7 @@
         </w:tc>
         <w:tc>
           <w:tcPr>
-            <w:tcW w:w="2661" w:type="dxa"/>
+            <w:tcW w:w="2775" w:type="dxa"/>
           </w:tcPr>
           <w:p>
             <w:r>
@@ -1923,102 +2059,102 @@
         </w:tc>
         <w:tc>
           <w:tcPr>
-            <w:tcW w:w="1066" w:type="dxa"/>
+            <w:tcW w:w="1042" w:type="dxa"/>
           </w:tcPr>
           <w:p/>
         </w:tc>
         <w:tc>
           <w:tcPr>
-            <w:tcW w:w="1004" w:type="dxa"/>
-          </w:tcPr>
-          <w:p>
-            <w:pPr>
-              <w:rPr>
-                <w:cs/>
-              </w:rPr>
-            </w:pPr>
-          </w:p>
-        </w:tc>
-        <w:tc>
-          <w:tcPr>
-            <w:tcW w:w="1462" w:type="dxa"/>
-          </w:tcPr>
-          <w:p>
-            <w:pPr>
-              <w:jc w:val="center"/>
-              <w:rPr>
-                <w:cs/>
-              </w:rPr>
-            </w:pPr>
+            <w:tcW w:w="987" w:type="dxa"/>
+          </w:tcPr>
+          <w:p>
+            <w:pPr>
+              <w:rPr>
+                <w:cs/>
+              </w:rPr>
+            </w:pPr>
+          </w:p>
+        </w:tc>
+        <w:tc>
+          <w:tcPr>
+            <w:tcW w:w="1461" w:type="dxa"/>
+          </w:tcPr>
+          <w:p>
+            <w:pPr>
+              <w:jc w:val="center"/>
+              <w:rPr>
+                <w:cs/>
+              </w:rPr>
+            </w:pPr>
+          </w:p>
+        </w:tc>
+        <w:tc>
+          <w:tcPr>
+            <w:tcW w:w="1370" w:type="dxa"/>
+          </w:tcPr>
+          <w:p>
+            <w:r>
+              <w:t>Manual</w:t>
+            </w:r>
+          </w:p>
+        </w:tc>
+        <w:tc>
+          <w:tcPr>
+            <w:tcW w:w="1232" w:type="dxa"/>
+          </w:tcPr>
+          <w:p>
+            <w:r>
+              <w:rPr>
+                <w:rFonts w:eastAsia="Calibri"/>
+                <w:cs/>
+              </w:rPr>
+              <w:t></w:t>
+            </w:r>
+            <w:r>
+              <w:rPr>
+                <w:cs/>
+              </w:rPr>
+              <w:t xml:space="preserve"> </w:t>
+            </w:r>
+            <w:r>
+              <w:rPr>
+                <w:rFonts w:hint="cs"/>
+                <w:cs/>
+              </w:rPr>
+              <w:t>ผ่าน</w:t>
+            </w:r>
+          </w:p>
+          <w:p>
+            <w:pPr>
+              <w:rPr>
+                <w:cs/>
+              </w:rPr>
+            </w:pPr>
+            <w:r>
+              <w:rPr>
+                <w:rFonts w:eastAsia="Calibri"/>
+                <w:cs/>
+              </w:rPr>
+              <w:t></w:t>
+            </w:r>
+            <w:r>
+              <w:rPr>
+                <w:cs/>
+              </w:rPr>
+              <w:t xml:space="preserve"> </w:t>
+            </w:r>
+            <w:r>
+              <w:rPr>
+                <w:rFonts w:hint="cs"/>
+                <w:cs/>
+              </w:rPr>
+              <w:t>ไม่ผ่าน</w:t>
+            </w:r>
           </w:p>
         </w:tc>
         <w:tc>
           <w:tcPr>
             <w:tcW w:w="1381" w:type="dxa"/>
-          </w:tcPr>
-          <w:p>
-            <w:r>
-              <w:t>Manual</w:t>
-            </w:r>
-          </w:p>
-        </w:tc>
-        <w:tc>
-          <w:tcPr>
-            <w:tcW w:w="1258" w:type="dxa"/>
-          </w:tcPr>
-          <w:p>
-            <w:r>
-              <w:rPr>
-                <w:rFonts w:eastAsia="Calibri"/>
-                <w:cs/>
-              </w:rPr>
-              <w:t></w:t>
-            </w:r>
-            <w:r>
-              <w:rPr>
-                <w:cs/>
-              </w:rPr>
-              <w:t xml:space="preserve"> </w:t>
-            </w:r>
-            <w:r>
-              <w:rPr>
-                <w:rFonts w:hint="cs"/>
-                <w:cs/>
-              </w:rPr>
-              <w:t>ผ่าน</w:t>
-            </w:r>
-          </w:p>
-          <w:p>
-            <w:pPr>
-              <w:rPr>
-                <w:cs/>
-              </w:rPr>
-            </w:pPr>
-            <w:r>
-              <w:rPr>
-                <w:rFonts w:eastAsia="Calibri"/>
-                <w:cs/>
-              </w:rPr>
-              <w:t></w:t>
-            </w:r>
-            <w:r>
-              <w:rPr>
-                <w:cs/>
-              </w:rPr>
-              <w:t xml:space="preserve"> </w:t>
-            </w:r>
-            <w:r>
-              <w:rPr>
-                <w:rFonts w:hint="cs"/>
-                <w:cs/>
-              </w:rPr>
-              <w:t>ไม่ผ่าน</w:t>
-            </w:r>
-          </w:p>
-        </w:tc>
-        <w:tc>
-          <w:tcPr>
-            <w:tcW w:w="1391" w:type="dxa"/>
           </w:tcPr>
           <w:p>
             <w:pPr>
@@ -2032,17 +2168,32 @@
       <w:tr>
         <w:tc>
           <w:tcPr>
-            <w:tcW w:w="1337" w:type="dxa"/>
+            <w:tcW w:w="1322" w:type="dxa"/>
           </w:tcPr>
           <w:p>
             <w:r>
               <w:t>CDMS</w:t>
             </w:r>
-          </w:p>
-        </w:tc>
-        <w:tc>
-          <w:tcPr>
-            <w:tcW w:w="1390" w:type="dxa"/>
+            <w:r>
+              <w:t>-11-</w:t>
+            </w:r>
+            <w:r>
+              <w:t>0</w:t>
+            </w:r>
+            <w:r>
+              <w:t>1-</w:t>
+            </w:r>
+            <w:r>
+              <w:t>0</w:t>
+            </w:r>
+            <w:r>
+              <w:t>6</w:t>
+            </w:r>
+          </w:p>
+        </w:tc>
+        <w:tc>
+          <w:tcPr>
+            <w:tcW w:w="1380" w:type="dxa"/>
           </w:tcPr>
           <w:p>
             <w:r>
@@ -2052,7 +2203,7 @@
         </w:tc>
         <w:tc>
           <w:tcPr>
-            <w:tcW w:w="2661" w:type="dxa"/>
+            <w:tcW w:w="2775" w:type="dxa"/>
           </w:tcPr>
           <w:p>
             <w:r>
@@ -2091,103 +2242,103 @@
         </w:tc>
         <w:tc>
           <w:tcPr>
-            <w:tcW w:w="1066" w:type="dxa"/>
+            <w:tcW w:w="1042" w:type="dxa"/>
           </w:tcPr>
           <w:p/>
         </w:tc>
         <w:tc>
           <w:tcPr>
-            <w:tcW w:w="1004" w:type="dxa"/>
-          </w:tcPr>
-          <w:p>
-            <w:pPr>
-              <w:rPr>
-                <w:cs/>
-              </w:rPr>
-            </w:pPr>
-          </w:p>
-        </w:tc>
-        <w:tc>
-          <w:tcPr>
-            <w:tcW w:w="1462" w:type="dxa"/>
-          </w:tcPr>
-          <w:p>
-            <w:pPr>
-              <w:jc w:val="center"/>
-              <w:rPr>
-                <w:cs/>
-              </w:rPr>
-            </w:pPr>
+            <w:tcW w:w="987" w:type="dxa"/>
+          </w:tcPr>
+          <w:p>
+            <w:pPr>
+              <w:rPr>
+                <w:cs/>
+              </w:rPr>
+            </w:pPr>
+          </w:p>
+        </w:tc>
+        <w:tc>
+          <w:tcPr>
+            <w:tcW w:w="1461" w:type="dxa"/>
+          </w:tcPr>
+          <w:p>
+            <w:pPr>
+              <w:jc w:val="center"/>
+              <w:rPr>
+                <w:cs/>
+              </w:rPr>
+            </w:pPr>
+          </w:p>
+        </w:tc>
+        <w:tc>
+          <w:tcPr>
+            <w:tcW w:w="1370" w:type="dxa"/>
+          </w:tcPr>
+          <w:p>
+            <w:r>
+              <w:t>Manual</w:t>
+            </w:r>
+          </w:p>
+        </w:tc>
+        <w:tc>
+          <w:tcPr>
+            <w:tcW w:w="1232" w:type="dxa"/>
+          </w:tcPr>
+          <w:p>
+            <w:r>
+              <w:rPr>
+                <w:rFonts w:eastAsia="Calibri"/>
+                <w:cs/>
+              </w:rPr>
+              <w:t></w:t>
+            </w:r>
+            <w:r>
+              <w:rPr>
+                <w:cs/>
+              </w:rPr>
+              <w:t xml:space="preserve"> </w:t>
+            </w:r>
+            <w:r>
+              <w:rPr>
+                <w:rFonts w:hint="cs"/>
+                <w:cs/>
+              </w:rPr>
+              <w:t>ผ่าน</w:t>
+            </w:r>
+          </w:p>
+          <w:p>
+            <w:pPr>
+              <w:rPr>
+                <w:rFonts w:eastAsia="Calibri"/>
+                <w:cs/>
+              </w:rPr>
+            </w:pPr>
+            <w:r>
+              <w:rPr>
+                <w:rFonts w:eastAsia="Calibri"/>
+                <w:cs/>
+              </w:rPr>
+              <w:t></w:t>
+            </w:r>
+            <w:r>
+              <w:rPr>
+                <w:cs/>
+              </w:rPr>
+              <w:t xml:space="preserve"> </w:t>
+            </w:r>
+            <w:r>
+              <w:rPr>
+                <w:rFonts w:hint="cs"/>
+                <w:cs/>
+              </w:rPr>
+              <w:t>ไม่ผ่าน</w:t>
+            </w:r>
           </w:p>
         </w:tc>
         <w:tc>
           <w:tcPr>
             <w:tcW w:w="1381" w:type="dxa"/>
-          </w:tcPr>
-          <w:p>
-            <w:r>
-              <w:t>Manual</w:t>
-            </w:r>
-          </w:p>
-        </w:tc>
-        <w:tc>
-          <w:tcPr>
-            <w:tcW w:w="1258" w:type="dxa"/>
-          </w:tcPr>
-          <w:p>
-            <w:r>
-              <w:rPr>
-                <w:rFonts w:eastAsia="Calibri"/>
-                <w:cs/>
-              </w:rPr>
-              <w:t></w:t>
-            </w:r>
-            <w:r>
-              <w:rPr>
-                <w:cs/>
-              </w:rPr>
-              <w:t xml:space="preserve"> </w:t>
-            </w:r>
-            <w:r>
-              <w:rPr>
-                <w:rFonts w:hint="cs"/>
-                <w:cs/>
-              </w:rPr>
-              <w:t>ผ่าน</w:t>
-            </w:r>
-          </w:p>
-          <w:p>
-            <w:pPr>
-              <w:rPr>
-                <w:rFonts w:eastAsia="Calibri"/>
-                <w:cs/>
-              </w:rPr>
-            </w:pPr>
-            <w:r>
-              <w:rPr>
-                <w:rFonts w:eastAsia="Calibri"/>
-                <w:cs/>
-              </w:rPr>
-              <w:t></w:t>
-            </w:r>
-            <w:r>
-              <w:rPr>
-                <w:cs/>
-              </w:rPr>
-              <w:t xml:space="preserve"> </w:t>
-            </w:r>
-            <w:r>
-              <w:rPr>
-                <w:rFonts w:hint="cs"/>
-                <w:cs/>
-              </w:rPr>
-              <w:t>ไม่ผ่าน</w:t>
-            </w:r>
-          </w:p>
-        </w:tc>
-        <w:tc>
-          <w:tcPr>
-            <w:tcW w:w="1391" w:type="dxa"/>
           </w:tcPr>
           <w:p>
             <w:pPr>
@@ -2212,6 +2363,19 @@
           <w:cs/>
         </w:rPr>
         <w:t xml:space="preserve">ตารางที่ </w:t>
+      </w:r>
+      <w:r>
+        <w:rPr>
+          <w:rFonts w:hint="cs"/>
+          <w:cs/>
+        </w:rPr>
+        <w:t>ข</w:t>
+      </w:r>
+      <w:r>
+        <w:t>-11-</w:t>
+      </w:r>
+      <w:r>
+        <w:t xml:space="preserve">4 </w:t>
       </w:r>
       <w:r>
         <w:t xml:space="preserve">Test Case </w:t>
@@ -2257,7 +2421,7 @@
       <w:tr>
         <w:tc>
           <w:tcPr>
-            <w:tcW w:w="1173" w:type="dxa"/>
+            <w:tcW w:w="1165" w:type="dxa"/>
             <w:shd w:val="clear" w:color="auto" w:fill="92D050"/>
           </w:tcPr>
           <w:p>
@@ -2278,11 +2442,11 @@
         </w:tc>
         <w:tc>
           <w:tcPr>
-            <w:tcW w:w="1291" w:type="dxa"/>
-          </w:tcPr>
-          <w:p>
-            <w:r>
-              <w:t>CDMS</w:t>
+            <w:tcW w:w="1285" w:type="dxa"/>
+          </w:tcPr>
+          <w:p>
+            <w:r>
+              <w:t>CDMS-11</w:t>
             </w:r>
           </w:p>
         </w:tc>
@@ -2309,7 +2473,7 @@
         </w:tc>
         <w:tc>
           <w:tcPr>
-            <w:tcW w:w="6647" w:type="dxa"/>
+            <w:tcW w:w="6661" w:type="dxa"/>
             <w:gridSpan w:val="6"/>
             <w:shd w:val="clear" w:color="auto" w:fill="auto"/>
           </w:tcPr>
@@ -2332,7 +2496,7 @@
       <w:tr>
         <w:tc>
           <w:tcPr>
-            <w:tcW w:w="1173" w:type="dxa"/>
+            <w:tcW w:w="1165" w:type="dxa"/>
             <w:shd w:val="clear" w:color="auto" w:fill="92D050"/>
           </w:tcPr>
           <w:p>
@@ -2353,11 +2517,17 @@
         </w:tc>
         <w:tc>
           <w:tcPr>
-            <w:tcW w:w="1291" w:type="dxa"/>
-          </w:tcPr>
-          <w:p>
-            <w:r>
-              <w:t>CDMS</w:t>
+            <w:tcW w:w="1285" w:type="dxa"/>
+          </w:tcPr>
+          <w:p>
+            <w:r>
+              <w:t>CDMS-11-</w:t>
+            </w:r>
+            <w:r>
+              <w:t>0</w:t>
+            </w:r>
+            <w:r>
+              <w:t>1</w:t>
             </w:r>
           </w:p>
         </w:tc>
@@ -2384,7 +2554,7 @@
         </w:tc>
         <w:tc>
           <w:tcPr>
-            <w:tcW w:w="6647" w:type="dxa"/>
+            <w:tcW w:w="6661" w:type="dxa"/>
             <w:gridSpan w:val="6"/>
             <w:shd w:val="clear" w:color="auto" w:fill="auto"/>
           </w:tcPr>
@@ -2402,7 +2572,7 @@
       <w:tr>
         <w:tc>
           <w:tcPr>
-            <w:tcW w:w="1173" w:type="dxa"/>
+            <w:tcW w:w="1165" w:type="dxa"/>
             <w:shd w:val="clear" w:color="auto" w:fill="92D050"/>
           </w:tcPr>
           <w:p>
@@ -2424,7 +2594,7 @@
         </w:tc>
         <w:tc>
           <w:tcPr>
-            <w:tcW w:w="1291" w:type="dxa"/>
+            <w:tcW w:w="1285" w:type="dxa"/>
             <w:shd w:val="clear" w:color="auto" w:fill="92D050"/>
           </w:tcPr>
           <w:p>
@@ -2468,7 +2638,7 @@
         </w:tc>
         <w:tc>
           <w:tcPr>
-            <w:tcW w:w="820" w:type="dxa"/>
+            <w:tcW w:w="807" w:type="dxa"/>
             <w:shd w:val="clear" w:color="auto" w:fill="92D050"/>
           </w:tcPr>
           <w:p>
@@ -2490,7 +2660,7 @@
         </w:tc>
         <w:tc>
           <w:tcPr>
-            <w:tcW w:w="827" w:type="dxa"/>
+            <w:tcW w:w="817" w:type="dxa"/>
             <w:shd w:val="clear" w:color="auto" w:fill="92D050"/>
           </w:tcPr>
           <w:p>
@@ -2512,7 +2682,7 @@
         </w:tc>
         <w:tc>
           <w:tcPr>
-            <w:tcW w:w="1452" w:type="dxa"/>
+            <w:tcW w:w="1451" w:type="dxa"/>
             <w:shd w:val="clear" w:color="auto" w:fill="92D050"/>
           </w:tcPr>
           <w:p>
@@ -2534,7 +2704,7 @@
         </w:tc>
         <w:tc>
           <w:tcPr>
-            <w:tcW w:w="1268" w:type="dxa"/>
+            <w:tcW w:w="1262" w:type="dxa"/>
             <w:shd w:val="clear" w:color="auto" w:fill="92D050"/>
           </w:tcPr>
           <w:p>
@@ -2556,7 +2726,7 @@
         </w:tc>
         <w:tc>
           <w:tcPr>
-            <w:tcW w:w="1115" w:type="dxa"/>
+            <w:tcW w:w="1087" w:type="dxa"/>
             <w:shd w:val="clear" w:color="auto" w:fill="92D050"/>
           </w:tcPr>
           <w:p>
@@ -2578,7 +2748,7 @@
         </w:tc>
         <w:tc>
           <w:tcPr>
-            <w:tcW w:w="1165" w:type="dxa"/>
+            <w:tcW w:w="1237" w:type="dxa"/>
             <w:shd w:val="clear" w:color="auto" w:fill="92D050"/>
           </w:tcPr>
           <w:p>
@@ -2602,17 +2772,32 @@
       <w:tr>
         <w:tc>
           <w:tcPr>
-            <w:tcW w:w="1173" w:type="dxa"/>
+            <w:tcW w:w="1165" w:type="dxa"/>
           </w:tcPr>
           <w:p>
             <w:r>
               <w:t>CDMS</w:t>
             </w:r>
-          </w:p>
-        </w:tc>
-        <w:tc>
-          <w:tcPr>
-            <w:tcW w:w="1291" w:type="dxa"/>
+            <w:r>
+              <w:t>-11-</w:t>
+            </w:r>
+            <w:r>
+              <w:t>0</w:t>
+            </w:r>
+            <w:r>
+              <w:t>1-</w:t>
+            </w:r>
+            <w:r>
+              <w:t>0</w:t>
+            </w:r>
+            <w:r>
+              <w:t>7</w:t>
+            </w:r>
+          </w:p>
+        </w:tc>
+        <w:tc>
+          <w:tcPr>
+            <w:tcW w:w="1285" w:type="dxa"/>
           </w:tcPr>
           <w:p>
             <w:r>
@@ -2667,38 +2852,38 @@
         </w:tc>
         <w:tc>
           <w:tcPr>
-            <w:tcW w:w="820" w:type="dxa"/>
+            <w:tcW w:w="807" w:type="dxa"/>
           </w:tcPr>
           <w:p/>
         </w:tc>
         <w:tc>
           <w:tcPr>
-            <w:tcW w:w="827" w:type="dxa"/>
-          </w:tcPr>
-          <w:p>
-            <w:pPr>
-              <w:rPr>
-                <w:cs/>
-              </w:rPr>
-            </w:pPr>
-          </w:p>
-        </w:tc>
-        <w:tc>
-          <w:tcPr>
-            <w:tcW w:w="1452" w:type="dxa"/>
-          </w:tcPr>
-          <w:p>
-            <w:pPr>
-              <w:jc w:val="center"/>
-              <w:rPr>
-                <w:cs/>
-              </w:rPr>
-            </w:pPr>
-          </w:p>
-        </w:tc>
-        <w:tc>
-          <w:tcPr>
-            <w:tcW w:w="1268" w:type="dxa"/>
+            <w:tcW w:w="817" w:type="dxa"/>
+          </w:tcPr>
+          <w:p>
+            <w:pPr>
+              <w:rPr>
+                <w:cs/>
+              </w:rPr>
+            </w:pPr>
+          </w:p>
+        </w:tc>
+        <w:tc>
+          <w:tcPr>
+            <w:tcW w:w="1451" w:type="dxa"/>
+          </w:tcPr>
+          <w:p>
+            <w:pPr>
+              <w:jc w:val="center"/>
+              <w:rPr>
+                <w:cs/>
+              </w:rPr>
+            </w:pPr>
+          </w:p>
+        </w:tc>
+        <w:tc>
+          <w:tcPr>
+            <w:tcW w:w="1262" w:type="dxa"/>
           </w:tcPr>
           <w:p>
             <w:r>
@@ -2708,7 +2893,7 @@
         </w:tc>
         <w:tc>
           <w:tcPr>
-            <w:tcW w:w="1115" w:type="dxa"/>
+            <w:tcW w:w="1087" w:type="dxa"/>
           </w:tcPr>
           <w:p>
             <w:r>
@@ -2762,7 +2947,7 @@
         </w:tc>
         <w:tc>
           <w:tcPr>
-            <w:tcW w:w="1165" w:type="dxa"/>
+            <w:tcW w:w="1237" w:type="dxa"/>
           </w:tcPr>
           <w:p>
             <w:pPr>
@@ -2776,17 +2961,32 @@
       <w:tr>
         <w:tc>
           <w:tcPr>
-            <w:tcW w:w="1173" w:type="dxa"/>
+            <w:tcW w:w="1165" w:type="dxa"/>
           </w:tcPr>
           <w:p>
             <w:r>
               <w:t>CDMS</w:t>
             </w:r>
-          </w:p>
-        </w:tc>
-        <w:tc>
-          <w:tcPr>
-            <w:tcW w:w="1291" w:type="dxa"/>
+            <w:r>
+              <w:t>-11-</w:t>
+            </w:r>
+            <w:r>
+              <w:t>0</w:t>
+            </w:r>
+            <w:r>
+              <w:t>1-</w:t>
+            </w:r>
+            <w:r>
+              <w:t>0</w:t>
+            </w:r>
+            <w:r>
+              <w:t>8</w:t>
+            </w:r>
+          </w:p>
+        </w:tc>
+        <w:tc>
+          <w:tcPr>
+            <w:tcW w:w="1285" w:type="dxa"/>
           </w:tcPr>
           <w:p>
             <w:r>
@@ -2840,38 +3040,38 @@
         </w:tc>
         <w:tc>
           <w:tcPr>
-            <w:tcW w:w="820" w:type="dxa"/>
+            <w:tcW w:w="807" w:type="dxa"/>
           </w:tcPr>
           <w:p/>
         </w:tc>
         <w:tc>
           <w:tcPr>
-            <w:tcW w:w="827" w:type="dxa"/>
-          </w:tcPr>
-          <w:p>
-            <w:pPr>
-              <w:rPr>
-                <w:cs/>
-              </w:rPr>
-            </w:pPr>
-          </w:p>
-        </w:tc>
-        <w:tc>
-          <w:tcPr>
-            <w:tcW w:w="1452" w:type="dxa"/>
-          </w:tcPr>
-          <w:p>
-            <w:pPr>
-              <w:jc w:val="center"/>
-              <w:rPr>
-                <w:cs/>
-              </w:rPr>
-            </w:pPr>
-          </w:p>
-        </w:tc>
-        <w:tc>
-          <w:tcPr>
-            <w:tcW w:w="1268" w:type="dxa"/>
+            <w:tcW w:w="817" w:type="dxa"/>
+          </w:tcPr>
+          <w:p>
+            <w:pPr>
+              <w:rPr>
+                <w:cs/>
+              </w:rPr>
+            </w:pPr>
+          </w:p>
+        </w:tc>
+        <w:tc>
+          <w:tcPr>
+            <w:tcW w:w="1451" w:type="dxa"/>
+          </w:tcPr>
+          <w:p>
+            <w:pPr>
+              <w:jc w:val="center"/>
+              <w:rPr>
+                <w:cs/>
+              </w:rPr>
+            </w:pPr>
+          </w:p>
+        </w:tc>
+        <w:tc>
+          <w:tcPr>
+            <w:tcW w:w="1262" w:type="dxa"/>
           </w:tcPr>
           <w:p>
             <w:r>
@@ -2881,7 +3081,7 @@
         </w:tc>
         <w:tc>
           <w:tcPr>
-            <w:tcW w:w="1115" w:type="dxa"/>
+            <w:tcW w:w="1087" w:type="dxa"/>
           </w:tcPr>
           <w:p>
             <w:r>
@@ -2936,7 +3136,7 @@
         </w:tc>
         <w:tc>
           <w:tcPr>
-            <w:tcW w:w="1165" w:type="dxa"/>
+            <w:tcW w:w="1237" w:type="dxa"/>
           </w:tcPr>
           <w:p>
             <w:pPr>

</xml_diff>